<commit_message>
add labo 6 document
</commit_message>
<xml_diff>
--- a/Labo 6/Hootan Arkan - verslag CSS deel 2.docx
+++ b/Labo 6/Hootan Arkan - verslag CSS deel 2.docx
@@ -102,13 +102,17 @@
         <w:rPr>
           <w:b/>
           <w:bCs/>
-          <w:u w:val="single"/>
-        </w:rPr>
-      </w:pPr>
-      <w:r>
-        <w:rPr>
-          <w:b/>
-          <w:bCs/>
+          <w:sz w:val="24"/>
+          <w:szCs w:val="24"/>
+          <w:u w:val="single"/>
+        </w:rPr>
+      </w:pPr>
+      <w:r>
+        <w:rPr>
+          <w:b/>
+          <w:bCs/>
+          <w:sz w:val="24"/>
+          <w:szCs w:val="24"/>
           <w:u w:val="single"/>
         </w:rPr>
         <w:t>Opdracht 1:</w:t>
@@ -117,14 +121,296 @@
     <w:p>
       <w:pPr>
         <w:rPr>
-          <w:i/>
-          <w:iCs/>
-          <w:sz w:val="24"/>
-          <w:szCs w:val="24"/>
-        </w:rPr>
-      </w:pPr>
-    </w:p>
-    <w:p/>
+          <w:sz w:val="24"/>
+          <w:szCs w:val="24"/>
+        </w:rPr>
+      </w:pPr>
+      <w:r>
+        <w:rPr>
+          <w:sz w:val="24"/>
+          <w:szCs w:val="24"/>
+          <w:highlight w:val="yellow"/>
+        </w:rPr>
+        <w:t xml:space="preserve">Zie </w:t>
+      </w:r>
+      <w:proofErr w:type="spellStart"/>
+      <w:r>
+        <w:rPr>
+          <w:sz w:val="24"/>
+          <w:szCs w:val="24"/>
+          <w:highlight w:val="yellow"/>
+        </w:rPr>
+        <w:t>github</w:t>
+      </w:r>
+      <w:proofErr w:type="spellEnd"/>
+    </w:p>
+    <w:p>
+      <w:pPr>
+        <w:rPr>
+          <w:b/>
+          <w:bCs/>
+          <w:sz w:val="24"/>
+          <w:szCs w:val="24"/>
+          <w:u w:val="single"/>
+        </w:rPr>
+      </w:pPr>
+      <w:r>
+        <w:rPr>
+          <w:b/>
+          <w:bCs/>
+          <w:sz w:val="24"/>
+          <w:szCs w:val="24"/>
+          <w:u w:val="single"/>
+        </w:rPr>
+        <w:t>Opdracht 2:</w:t>
+      </w:r>
+    </w:p>
+    <w:p>
+      <w:r>
+        <w:rPr>
+          <w:noProof/>
+        </w:rPr>
+        <w:drawing>
+          <wp:inline distT="0" distB="0" distL="0" distR="0" wp14:anchorId="43D2F441" wp14:editId="2C1C2414">
+            <wp:extent cx="4243070" cy="2103120"/>
+            <wp:effectExtent l="0" t="0" r="5080" b="0"/>
+            <wp:docPr id="1" name="Afbeelding 1"/>
+            <wp:cNvGraphicFramePr>
+              <a:graphicFrameLocks xmlns:a="http://schemas.openxmlformats.org/drawingml/2006/main" noChangeAspect="1"/>
+            </wp:cNvGraphicFramePr>
+            <a:graphic xmlns:a="http://schemas.openxmlformats.org/drawingml/2006/main">
+              <a:graphicData uri="http://schemas.openxmlformats.org/drawingml/2006/picture">
+                <pic:pic xmlns:pic="http://schemas.openxmlformats.org/drawingml/2006/picture">
+                  <pic:nvPicPr>
+                    <pic:cNvPr id="0" name="Picture 2"/>
+                    <pic:cNvPicPr>
+                      <a:picLocks noChangeAspect="1" noChangeArrowheads="1"/>
+                    </pic:cNvPicPr>
+                  </pic:nvPicPr>
+                  <pic:blipFill>
+                    <a:blip r:embed="rId4">
+                      <a:extLst>
+                        <a:ext uri="{28A0092B-C50C-407E-A947-70E740481C1C}">
+                          <a14:useLocalDpi xmlns:a14="http://schemas.microsoft.com/office/drawing/2010/main" val="0"/>
+                        </a:ext>
+                      </a:extLst>
+                    </a:blip>
+                    <a:srcRect/>
+                    <a:stretch>
+                      <a:fillRect/>
+                    </a:stretch>
+                  </pic:blipFill>
+                  <pic:spPr bwMode="auto">
+                    <a:xfrm>
+                      <a:off x="0" y="0"/>
+                      <a:ext cx="4243070" cy="2103120"/>
+                    </a:xfrm>
+                    <a:prstGeom prst="rect">
+                      <a:avLst/>
+                    </a:prstGeom>
+                    <a:noFill/>
+                  </pic:spPr>
+                </pic:pic>
+              </a:graphicData>
+            </a:graphic>
+          </wp:inline>
+        </w:drawing>
+      </w:r>
+    </w:p>
+    <w:p>
+      <w:pPr>
+        <w:rPr>
+          <w:b/>
+          <w:bCs/>
+          <w:sz w:val="24"/>
+          <w:szCs w:val="24"/>
+          <w:u w:val="single"/>
+        </w:rPr>
+      </w:pPr>
+      <w:r>
+        <w:rPr>
+          <w:b/>
+          <w:bCs/>
+          <w:sz w:val="24"/>
+          <w:szCs w:val="24"/>
+          <w:u w:val="single"/>
+        </w:rPr>
+        <w:t>Opdracht 3:</w:t>
+      </w:r>
+    </w:p>
+    <w:p>
+      <w:pPr>
+        <w:rPr>
+          <w:sz w:val="24"/>
+          <w:szCs w:val="24"/>
+          <w:u w:val="single"/>
+        </w:rPr>
+      </w:pPr>
+      <w:r>
+        <w:rPr>
+          <w:sz w:val="24"/>
+          <w:szCs w:val="24"/>
+          <w:highlight w:val="yellow"/>
+          <w:u w:val="single"/>
+        </w:rPr>
+        <w:t xml:space="preserve">Zie </w:t>
+      </w:r>
+      <w:proofErr w:type="spellStart"/>
+      <w:r>
+        <w:rPr>
+          <w:sz w:val="24"/>
+          <w:szCs w:val="24"/>
+          <w:highlight w:val="yellow"/>
+          <w:u w:val="single"/>
+        </w:rPr>
+        <w:t>github</w:t>
+      </w:r>
+      <w:proofErr w:type="spellEnd"/>
+    </w:p>
+    <w:p>
+      <w:pPr>
+        <w:rPr>
+          <w:b/>
+          <w:bCs/>
+          <w:sz w:val="24"/>
+          <w:szCs w:val="24"/>
+          <w:u w:val="single"/>
+        </w:rPr>
+      </w:pPr>
+      <w:r>
+        <w:rPr>
+          <w:b/>
+          <w:bCs/>
+          <w:sz w:val="24"/>
+          <w:szCs w:val="24"/>
+          <w:u w:val="single"/>
+        </w:rPr>
+        <w:t>Opdracht 4:</w:t>
+      </w:r>
+    </w:p>
+    <w:p>
+      <w:pPr>
+        <w:rPr>
+          <w:sz w:val="24"/>
+          <w:szCs w:val="24"/>
+          <w:u w:val="single"/>
+        </w:rPr>
+      </w:pPr>
+      <w:r>
+        <w:rPr>
+          <w:sz w:val="24"/>
+          <w:szCs w:val="24"/>
+          <w:highlight w:val="yellow"/>
+          <w:u w:val="single"/>
+        </w:rPr>
+        <w:t xml:space="preserve">Zie </w:t>
+      </w:r>
+      <w:proofErr w:type="spellStart"/>
+      <w:r>
+        <w:rPr>
+          <w:sz w:val="24"/>
+          <w:szCs w:val="24"/>
+          <w:highlight w:val="yellow"/>
+          <w:u w:val="single"/>
+        </w:rPr>
+        <w:t>github</w:t>
+      </w:r>
+      <w:proofErr w:type="spellEnd"/>
+    </w:p>
+    <w:p>
+      <w:pPr>
+        <w:rPr>
+          <w:b/>
+          <w:bCs/>
+          <w:sz w:val="24"/>
+          <w:szCs w:val="24"/>
+          <w:u w:val="single"/>
+        </w:rPr>
+      </w:pPr>
+      <w:r>
+        <w:rPr>
+          <w:b/>
+          <w:bCs/>
+          <w:sz w:val="24"/>
+          <w:szCs w:val="24"/>
+          <w:u w:val="single"/>
+        </w:rPr>
+        <w:t>Opdracht 5</w:t>
+      </w:r>
+    </w:p>
+    <w:p>
+      <w:pPr>
+        <w:rPr>
+          <w:sz w:val="24"/>
+          <w:szCs w:val="24"/>
+        </w:rPr>
+      </w:pPr>
+      <w:r>
+        <w:rPr>
+          <w:sz w:val="24"/>
+          <w:szCs w:val="24"/>
+          <w:highlight w:val="yellow"/>
+        </w:rPr>
+        <w:t xml:space="preserve">Zie </w:t>
+      </w:r>
+      <w:proofErr w:type="spellStart"/>
+      <w:r>
+        <w:rPr>
+          <w:sz w:val="24"/>
+          <w:szCs w:val="24"/>
+          <w:highlight w:val="yellow"/>
+        </w:rPr>
+        <w:t>github</w:t>
+      </w:r>
+      <w:proofErr w:type="spellEnd"/>
+    </w:p>
+    <w:p>
+      <w:pPr>
+        <w:rPr>
+          <w:b/>
+          <w:bCs/>
+          <w:sz w:val="24"/>
+          <w:szCs w:val="24"/>
+          <w:u w:val="single"/>
+        </w:rPr>
+      </w:pPr>
+      <w:r>
+        <w:rPr>
+          <w:b/>
+          <w:bCs/>
+          <w:sz w:val="24"/>
+          <w:szCs w:val="24"/>
+          <w:u w:val="single"/>
+        </w:rPr>
+        <w:t>Opdracht 6</w:t>
+      </w:r>
+    </w:p>
+    <w:p>
+      <w:pPr>
+        <w:rPr>
+          <w:sz w:val="24"/>
+          <w:szCs w:val="24"/>
+        </w:rPr>
+      </w:pPr>
+      <w:r>
+        <w:rPr>
+          <w:sz w:val="24"/>
+          <w:szCs w:val="24"/>
+          <w:highlight w:val="yellow"/>
+        </w:rPr>
+        <w:t xml:space="preserve">Zie </w:t>
+      </w:r>
+      <w:proofErr w:type="spellStart"/>
+      <w:r>
+        <w:rPr>
+          <w:sz w:val="24"/>
+          <w:szCs w:val="24"/>
+          <w:highlight w:val="yellow"/>
+        </w:rPr>
+        <w:t>github</w:t>
+      </w:r>
+      <w:proofErr w:type="spellEnd"/>
+    </w:p>
     <w:sectPr>
       <w:pgSz w:w="11906" w:h="16838"/>
       <w:pgMar w:top="1417" w:right="1417" w:bottom="1417" w:left="1417" w:header="708" w:footer="708" w:gutter="0"/>

</xml_diff>

<commit_message>
add new labo 6 document
</commit_message>
<xml_diff>
--- a/Labo 6/Hootan Arkan - verslag CSS deel 2.docx
+++ b/Labo 6/Hootan Arkan - verslag CSS deel 2.docx
@@ -53,16 +53,12 @@
         <w:rPr>
           <w:i/>
           <w:iCs/>
-          <w:sz w:val="24"/>
-          <w:szCs w:val="24"/>
         </w:rPr>
       </w:pPr>
       <w:r>
         <w:rPr>
           <w:i/>
           <w:iCs/>
-          <w:sz w:val="24"/>
-          <w:szCs w:val="24"/>
         </w:rPr>
         <w:t xml:space="preserve">(antwoorden staan in </w:t>
       </w:r>
@@ -71,8 +67,6 @@
         <w:rPr>
           <w:i/>
           <w:iCs/>
-          <w:sz w:val="24"/>
-          <w:szCs w:val="24"/>
         </w:rPr>
         <w:t>fluo</w:t>
       </w:r>
@@ -81,8 +75,6 @@
         <w:rPr>
           <w:i/>
           <w:iCs/>
-          <w:sz w:val="24"/>
-          <w:szCs w:val="24"/>
         </w:rPr>
         <w:t>)</w:t>
       </w:r>
@@ -410,6 +402,14 @@
         <w:t>github</w:t>
       </w:r>
       <w:proofErr w:type="spellEnd"/>
+    </w:p>
+    <w:p>
+      <w:pPr>
+        <w:rPr>
+          <w:sz w:val="24"/>
+          <w:szCs w:val="24"/>
+        </w:rPr>
+      </w:pPr>
     </w:p>
     <w:sectPr>
       <w:pgSz w:w="11906" w:h="16838"/>

</xml_diff>